<commit_message>
Modification de la maquette visualiser une station
</commit_message>
<xml_diff>
--- a/kev/visualiserUneStation.docx
+++ b/kev/visualiserUneStation.docx
@@ -487,9 +487,9 @@
       </w:tblPr>
       <w:tblGrid>
         <w:gridCol w:w="2127"/>
-        <w:gridCol w:w="2694"/>
-        <w:gridCol w:w="1182"/>
-        <w:gridCol w:w="1656"/>
+        <w:gridCol w:w="1845"/>
+        <w:gridCol w:w="1559"/>
+        <w:gridCol w:w="1985"/>
       </w:tblGrid>
       <w:tr>
         <w:trPr>
@@ -528,7 +528,7 @@
         </w:tc>
         <w:tc>
           <w:tcPr>
-            <w:tcW w:w="2694" w:type="dxa"/>
+            <w:tcW w:w="1845" w:type="dxa"/>
             <w:vAlign w:val="center"/>
           </w:tcPr>
           <w:p>
@@ -552,7 +552,7 @@
         </w:tc>
         <w:tc>
           <w:tcPr>
-            <w:tcW w:w="1182" w:type="dxa"/>
+            <w:tcW w:w="1559" w:type="dxa"/>
             <w:vAlign w:val="center"/>
           </w:tcPr>
           <w:p>
@@ -576,7 +576,7 @@
         </w:tc>
         <w:tc>
           <w:tcPr>
-            <w:tcW w:w="1656" w:type="dxa"/>
+            <w:tcW w:w="1985" w:type="dxa"/>
             <w:vAlign w:val="center"/>
           </w:tcPr>
           <w:p>
@@ -645,7 +645,7 @@
         </w:tc>
         <w:tc>
           <w:tcPr>
-            <w:tcW w:w="2694" w:type="dxa"/>
+            <w:tcW w:w="1845" w:type="dxa"/>
             <w:tcBorders>
               <w:bottom w:val="single" w:sz="4" w:space="0" w:color="auto"/>
             </w:tcBorders>
@@ -670,7 +670,7 @@
         </w:tc>
         <w:tc>
           <w:tcPr>
-            <w:tcW w:w="1182" w:type="dxa"/>
+            <w:tcW w:w="1559" w:type="dxa"/>
             <w:tcBorders>
               <w:bottom w:val="single" w:sz="4" w:space="0" w:color="auto"/>
             </w:tcBorders>
@@ -696,7 +696,7 @@
         </w:tc>
         <w:tc>
           <w:tcPr>
-            <w:tcW w:w="1656" w:type="dxa"/>
+            <w:tcW w:w="1985" w:type="dxa"/>
             <w:tcBorders>
               <w:bottom w:val="single" w:sz="4" w:space="0" w:color="auto"/>
             </w:tcBorders>
@@ -767,7 +767,7 @@
         </w:tc>
         <w:tc>
           <w:tcPr>
-            <w:tcW w:w="2694" w:type="dxa"/>
+            <w:tcW w:w="1845" w:type="dxa"/>
             <w:tcBorders>
               <w:bottom w:val="single" w:sz="4" w:space="0" w:color="auto"/>
             </w:tcBorders>
@@ -792,7 +792,7 @@
         </w:tc>
         <w:tc>
           <w:tcPr>
-            <w:tcW w:w="1182" w:type="dxa"/>
+            <w:tcW w:w="1559" w:type="dxa"/>
             <w:tcBorders>
               <w:bottom w:val="single" w:sz="4" w:space="0" w:color="auto"/>
             </w:tcBorders>
@@ -818,7 +818,7 @@
         </w:tc>
         <w:tc>
           <w:tcPr>
-            <w:tcW w:w="1656" w:type="dxa"/>
+            <w:tcW w:w="1985" w:type="dxa"/>
             <w:tcBorders>
               <w:bottom w:val="single" w:sz="4" w:space="0" w:color="auto"/>
             </w:tcBorders>
@@ -863,6 +863,7 @@
       <w:pPr>
         <w:jc w:val="center"/>
       </w:pPr>
+      <w:bookmarkStart w:id="0" w:name="_GoBack"/>
       <w:r>
         <w:rPr>
           <w:noProof/>
@@ -870,7 +871,7 @@
         </w:rPr>
         <w:lastRenderedPageBreak/>
         <w:drawing>
-          <wp:anchor distT="0" distB="0" distL="114300" distR="114300" simplePos="0" relativeHeight="251661312" behindDoc="0" locked="0" layoutInCell="1" allowOverlap="1" wp14:anchorId="19C55DAA" wp14:editId="43A6FD21">
+          <wp:anchor distT="0" distB="0" distL="114300" distR="114300" simplePos="0" relativeHeight="251661312" behindDoc="0" locked="0" layoutInCell="1" allowOverlap="1" wp14:anchorId="13A09A4B" wp14:editId="134BEB1E">
             <wp:simplePos x="0" y="0"/>
             <wp:positionH relativeFrom="column">
               <wp:posOffset>-261620</wp:posOffset>
@@ -935,6 +936,7 @@
           </wp:anchor>
         </w:drawing>
       </w:r>
+      <w:bookmarkEnd w:id="0"/>
     </w:p>
     <w:p>
       <w:r>
@@ -942,8 +944,321 @@
           <w:noProof/>
           <w:lang w:eastAsia="fr-FR"/>
         </w:rPr>
+        <w:pict>
+          <v:shapetype id="_x0000_t202" coordsize="21600,21600" o:spt="202" path="m,l,21600r21600,l21600,xe">
+            <v:stroke joinstyle="miter"/>
+            <v:path gradientshapeok="t" o:connecttype="rect"/>
+          </v:shapetype>
+          <v:shape id="_x0000_s1031" type="#_x0000_t202" style="position:absolute;margin-left:144.15pt;margin-top:169.2pt;width:115.75pt;height:23.3pt;z-index:251672576;visibility:visible;mso-wrap-distance-left:9pt;mso-wrap-distance-top:0;mso-wrap-distance-right:9pt;mso-wrap-distance-bottom:0;mso-position-horizontal-relative:text;mso-position-vertical-relative:text;mso-width-relative:margin;mso-height-relative:margin;v-text-anchor:top" o:gfxdata="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" stroked="f">
+            <v:textbox>
+              <w:txbxContent>
+                <w:p>
+                  <w:r>
+                    <w:t>Informations stations</w:t>
+                  </w:r>
+                </w:p>
+              </w:txbxContent>
+            </v:textbox>
+          </v:shape>
+        </w:pict>
+      </w:r>
+      <w:r>
+        <w:rPr>
+          <w:noProof/>
+        </w:rPr>
+        <w:pict>
+          <v:shape id="_x0000_s1030" type="#_x0000_t202" style="position:absolute;margin-left:150.9pt;margin-top:298.95pt;width:87.05pt;height:23.3pt;z-index:251671552;visibility:visible;mso-wrap-distance-left:9pt;mso-wrap-distance-top:0;mso-wrap-distance-right:9pt;mso-wrap-distance-bottom:0;mso-position-horizontal-relative:text;mso-position-vertical-relative:text;mso-width-relative:margin;mso-height-relative:margin;v-text-anchor:top" o:gfxdata="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" stroked="f">
+            <v:textbox>
+              <w:txbxContent>
+                <w:p>
+                  <w:r>
+                    <w:t>Liste des vélos</w:t>
+                  </w:r>
+                </w:p>
+              </w:txbxContent>
+            </v:textbox>
+          </v:shape>
+        </w:pict>
+      </w:r>
+      <w:r>
+        <w:rPr>
+          <w:noProof/>
+          <w:lang w:eastAsia="fr-FR"/>
+        </w:rPr>
         <w:drawing>
-          <wp:anchor distT="0" distB="0" distL="114300" distR="114300" simplePos="0" relativeHeight="251667456" behindDoc="0" locked="0" layoutInCell="1" allowOverlap="1" wp14:anchorId="0E4DFE84" wp14:editId="6129B9A2">
+          <wp:anchor distT="0" distB="0" distL="114300" distR="114300" simplePos="0" relativeHeight="251668480" behindDoc="0" locked="0" layoutInCell="1" allowOverlap="1" wp14:anchorId="70DB1E81" wp14:editId="212E24AA">
+            <wp:simplePos x="0" y="0"/>
+            <wp:positionH relativeFrom="column">
+              <wp:posOffset>1233805</wp:posOffset>
+            </wp:positionH>
+            <wp:positionV relativeFrom="paragraph">
+              <wp:posOffset>4244340</wp:posOffset>
+            </wp:positionV>
+            <wp:extent cx="2571750" cy="609600"/>
+            <wp:effectExtent l="0" t="0" r="0" b="0"/>
+            <wp:wrapNone/>
+            <wp:docPr id="2" name="Image 2"/>
+            <wp:cNvGraphicFramePr>
+              <a:graphicFrameLocks xmlns:a="http://schemas.openxmlformats.org/drawingml/2006/main" noChangeAspect="1"/>
+            </wp:cNvGraphicFramePr>
+            <a:graphic xmlns:a="http://schemas.openxmlformats.org/drawingml/2006/main">
+              <a:graphicData uri="http://schemas.openxmlformats.org/drawingml/2006/picture">
+                <pic:pic xmlns:pic="http://schemas.openxmlformats.org/drawingml/2006/picture">
+                  <pic:nvPicPr>
+                    <pic:cNvPr id="0" name="Picture 1"/>
+                    <pic:cNvPicPr>
+                      <a:picLocks noChangeAspect="1" noChangeArrowheads="1"/>
+                    </pic:cNvPicPr>
+                  </pic:nvPicPr>
+                  <pic:blipFill>
+                    <a:blip r:embed="rId6">
+                      <a:extLst>
+                        <a:ext uri="{28A0092B-C50C-407E-A947-70E740481C1C}">
+                          <a14:useLocalDpi xmlns:a14="http://schemas.microsoft.com/office/drawing/2010/main" val="0"/>
+                        </a:ext>
+                      </a:extLst>
+                    </a:blip>
+                    <a:srcRect/>
+                    <a:stretch>
+                      <a:fillRect/>
+                    </a:stretch>
+                  </pic:blipFill>
+                  <pic:spPr bwMode="auto">
+                    <a:xfrm>
+                      <a:off x="0" y="0"/>
+                      <a:ext cx="2571750" cy="609600"/>
+                    </a:xfrm>
+                    <a:prstGeom prst="rect">
+                      <a:avLst/>
+                    </a:prstGeom>
+                    <a:noFill/>
+                    <a:ln>
+                      <a:noFill/>
+                    </a:ln>
+                  </pic:spPr>
+                </pic:pic>
+              </a:graphicData>
+            </a:graphic>
+            <wp14:sizeRelH relativeFrom="page">
+              <wp14:pctWidth>0</wp14:pctWidth>
+            </wp14:sizeRelH>
+            <wp14:sizeRelV relativeFrom="page">
+              <wp14:pctHeight>0</wp14:pctHeight>
+            </wp14:sizeRelV>
+          </wp:anchor>
+        </w:drawing>
+      </w:r>
+      <w:r>
+        <w:rPr>
+          <w:noProof/>
+          <w:lang w:eastAsia="fr-FR"/>
+        </w:rPr>
+        <w:drawing>
+          <wp:anchor distT="0" distB="0" distL="114300" distR="114300" simplePos="0" relativeHeight="251669504" behindDoc="0" locked="0" layoutInCell="1" allowOverlap="1" wp14:anchorId="54D09B10" wp14:editId="61D98549">
+            <wp:simplePos x="0" y="0"/>
+            <wp:positionH relativeFrom="column">
+              <wp:posOffset>1433830</wp:posOffset>
+            </wp:positionH>
+            <wp:positionV relativeFrom="paragraph">
+              <wp:posOffset>4882515</wp:posOffset>
+            </wp:positionV>
+            <wp:extent cx="2295525" cy="609600"/>
+            <wp:effectExtent l="0" t="0" r="0" b="0"/>
+            <wp:wrapNone/>
+            <wp:docPr id="3" name="Image 3"/>
+            <wp:cNvGraphicFramePr>
+              <a:graphicFrameLocks xmlns:a="http://schemas.openxmlformats.org/drawingml/2006/main" noChangeAspect="1"/>
+            </wp:cNvGraphicFramePr>
+            <a:graphic xmlns:a="http://schemas.openxmlformats.org/drawingml/2006/main">
+              <a:graphicData uri="http://schemas.openxmlformats.org/drawingml/2006/picture">
+                <pic:pic xmlns:pic="http://schemas.openxmlformats.org/drawingml/2006/picture">
+                  <pic:nvPicPr>
+                    <pic:cNvPr id="0" name="Picture 2"/>
+                    <pic:cNvPicPr>
+                      <a:picLocks noChangeAspect="1" noChangeArrowheads="1"/>
+                    </pic:cNvPicPr>
+                  </pic:nvPicPr>
+                  <pic:blipFill>
+                    <a:blip r:embed="rId7">
+                      <a:extLst>
+                        <a:ext uri="{28A0092B-C50C-407E-A947-70E740481C1C}">
+                          <a14:useLocalDpi xmlns:a14="http://schemas.microsoft.com/office/drawing/2010/main" val="0"/>
+                        </a:ext>
+                      </a:extLst>
+                    </a:blip>
+                    <a:srcRect/>
+                    <a:stretch>
+                      <a:fillRect/>
+                    </a:stretch>
+                  </pic:blipFill>
+                  <pic:spPr bwMode="auto">
+                    <a:xfrm>
+                      <a:off x="0" y="0"/>
+                      <a:ext cx="2295525" cy="609600"/>
+                    </a:xfrm>
+                    <a:prstGeom prst="rect">
+                      <a:avLst/>
+                    </a:prstGeom>
+                    <a:noFill/>
+                    <a:ln>
+                      <a:noFill/>
+                    </a:ln>
+                  </pic:spPr>
+                </pic:pic>
+              </a:graphicData>
+            </a:graphic>
+            <wp14:sizeRelH relativeFrom="page">
+              <wp14:pctWidth>0</wp14:pctWidth>
+            </wp14:sizeRelH>
+            <wp14:sizeRelV relativeFrom="page">
+              <wp14:pctHeight>0</wp14:pctHeight>
+            </wp14:sizeRelV>
+          </wp:anchor>
+        </w:drawing>
+      </w:r>
+      <w:r>
+        <w:rPr>
+          <w:noProof/>
+          <w:lang w:eastAsia="fr-FR"/>
+        </w:rPr>
+        <w:drawing>
+          <wp:anchor distT="0" distB="0" distL="114300" distR="114300" simplePos="0" relativeHeight="251666432" behindDoc="0" locked="0" layoutInCell="1" allowOverlap="1" wp14:anchorId="446293CB" wp14:editId="14CCAFA9">
+            <wp:simplePos x="0" y="0"/>
+            <wp:positionH relativeFrom="column">
+              <wp:posOffset>1500505</wp:posOffset>
+            </wp:positionH>
+            <wp:positionV relativeFrom="paragraph">
+              <wp:posOffset>3101340</wp:posOffset>
+            </wp:positionV>
+            <wp:extent cx="2095500" cy="600075"/>
+            <wp:effectExtent l="0" t="0" r="0" b="0"/>
+            <wp:wrapNone/>
+            <wp:docPr id="6" name="Image 6"/>
+            <wp:cNvGraphicFramePr>
+              <a:graphicFrameLocks xmlns:a="http://schemas.openxmlformats.org/drawingml/2006/main" noChangeAspect="1"/>
+            </wp:cNvGraphicFramePr>
+            <a:graphic xmlns:a="http://schemas.openxmlformats.org/drawingml/2006/main">
+              <a:graphicData uri="http://schemas.openxmlformats.org/drawingml/2006/picture">
+                <pic:pic xmlns:pic="http://schemas.openxmlformats.org/drawingml/2006/picture">
+                  <pic:nvPicPr>
+                    <pic:cNvPr id="0" name="Picture 6"/>
+                    <pic:cNvPicPr>
+                      <a:picLocks noChangeAspect="1" noChangeArrowheads="1"/>
+                    </pic:cNvPicPr>
+                  </pic:nvPicPr>
+                  <pic:blipFill>
+                    <a:blip r:embed="rId8">
+                      <a:extLst>
+                        <a:ext uri="{28A0092B-C50C-407E-A947-70E740481C1C}">
+                          <a14:useLocalDpi xmlns:a14="http://schemas.microsoft.com/office/drawing/2010/main" val="0"/>
+                        </a:ext>
+                      </a:extLst>
+                    </a:blip>
+                    <a:srcRect/>
+                    <a:stretch>
+                      <a:fillRect/>
+                    </a:stretch>
+                  </pic:blipFill>
+                  <pic:spPr bwMode="auto">
+                    <a:xfrm>
+                      <a:off x="0" y="0"/>
+                      <a:ext cx="2095500" cy="600075"/>
+                    </a:xfrm>
+                    <a:prstGeom prst="rect">
+                      <a:avLst/>
+                    </a:prstGeom>
+                    <a:noFill/>
+                    <a:ln>
+                      <a:noFill/>
+                    </a:ln>
+                  </pic:spPr>
+                </pic:pic>
+              </a:graphicData>
+            </a:graphic>
+            <wp14:sizeRelH relativeFrom="page">
+              <wp14:pctWidth>0</wp14:pctWidth>
+            </wp14:sizeRelH>
+            <wp14:sizeRelV relativeFrom="page">
+              <wp14:pctHeight>0</wp14:pctHeight>
+            </wp14:sizeRelV>
+          </wp:anchor>
+        </w:drawing>
+      </w:r>
+      <w:r>
+        <w:rPr>
+          <w:noProof/>
+          <w:lang w:eastAsia="fr-FR"/>
+        </w:rPr>
+        <w:drawing>
+          <wp:anchor distT="0" distB="0" distL="114300" distR="114300" simplePos="0" relativeHeight="251665408" behindDoc="0" locked="0" layoutInCell="1" allowOverlap="1" wp14:anchorId="0B7BA2DD" wp14:editId="2123C22B">
+            <wp:simplePos x="0" y="0"/>
+            <wp:positionH relativeFrom="column">
+              <wp:posOffset>1233805</wp:posOffset>
+            </wp:positionH>
+            <wp:positionV relativeFrom="paragraph">
+              <wp:posOffset>2501265</wp:posOffset>
+            </wp:positionV>
+            <wp:extent cx="2571750" cy="600075"/>
+            <wp:effectExtent l="0" t="0" r="0" b="0"/>
+            <wp:wrapNone/>
+            <wp:docPr id="4" name="Image 4"/>
+            <wp:cNvGraphicFramePr>
+              <a:graphicFrameLocks xmlns:a="http://schemas.openxmlformats.org/drawingml/2006/main" noChangeAspect="1"/>
+            </wp:cNvGraphicFramePr>
+            <a:graphic xmlns:a="http://schemas.openxmlformats.org/drawingml/2006/main">
+              <a:graphicData uri="http://schemas.openxmlformats.org/drawingml/2006/picture">
+                <pic:pic xmlns:pic="http://schemas.openxmlformats.org/drawingml/2006/picture">
+                  <pic:nvPicPr>
+                    <pic:cNvPr id="0" name="Picture 4"/>
+                    <pic:cNvPicPr>
+                      <a:picLocks noChangeAspect="1" noChangeArrowheads="1"/>
+                    </pic:cNvPicPr>
+                  </pic:nvPicPr>
+                  <pic:blipFill>
+                    <a:blip r:embed="rId9">
+                      <a:extLst>
+                        <a:ext uri="{28A0092B-C50C-407E-A947-70E740481C1C}">
+                          <a14:useLocalDpi xmlns:a14="http://schemas.microsoft.com/office/drawing/2010/main" val="0"/>
+                        </a:ext>
+                      </a:extLst>
+                    </a:blip>
+                    <a:srcRect/>
+                    <a:stretch>
+                      <a:fillRect/>
+                    </a:stretch>
+                  </pic:blipFill>
+                  <pic:spPr bwMode="auto">
+                    <a:xfrm>
+                      <a:off x="0" y="0"/>
+                      <a:ext cx="2571750" cy="600075"/>
+                    </a:xfrm>
+                    <a:prstGeom prst="rect">
+                      <a:avLst/>
+                    </a:prstGeom>
+                    <a:noFill/>
+                    <a:ln>
+                      <a:noFill/>
+                    </a:ln>
+                  </pic:spPr>
+                </pic:pic>
+              </a:graphicData>
+            </a:graphic>
+            <wp14:sizeRelH relativeFrom="page">
+              <wp14:pctWidth>0</wp14:pctWidth>
+            </wp14:sizeRelH>
+            <wp14:sizeRelV relativeFrom="page">
+              <wp14:pctHeight>0</wp14:pctHeight>
+            </wp14:sizeRelV>
+          </wp:anchor>
+        </w:drawing>
+      </w:r>
+      <w:r>
+        <w:rPr>
+          <w:noProof/>
+          <w:lang w:eastAsia="fr-FR"/>
+        </w:rPr>
+        <w:drawing>
+          <wp:anchor distT="0" distB="0" distL="114300" distR="114300" simplePos="0" relativeHeight="251667456" behindDoc="0" locked="0" layoutInCell="1" allowOverlap="1" wp14:anchorId="5CB53916" wp14:editId="2F5BEA45">
             <wp:simplePos x="0" y="0"/>
             <wp:positionH relativeFrom="column">
               <wp:posOffset>2176780</wp:posOffset>
@@ -968,7 +1283,7 @@
                     </pic:cNvPicPr>
                   </pic:nvPicPr>
                   <pic:blipFill>
-                    <a:blip r:embed="rId6">
+                    <a:blip r:embed="rId10">
                       <a:extLst>
                         <a:ext uri="{28A0092B-C50C-407E-A947-70E740481C1C}">
                           <a14:useLocalDpi xmlns:a14="http://schemas.microsoft.com/office/drawing/2010/main" val="0"/>
@@ -1008,150 +1323,8 @@
       <w:r>
         <w:rPr>
           <w:noProof/>
-          <w:lang w:eastAsia="fr-FR"/>
-        </w:rPr>
-        <w:drawing>
-          <wp:anchor distT="0" distB="0" distL="114300" distR="114300" simplePos="0" relativeHeight="251666432" behindDoc="0" locked="0" layoutInCell="1" allowOverlap="1" wp14:anchorId="2C4407EE" wp14:editId="48F10C9A">
-            <wp:simplePos x="0" y="0"/>
-            <wp:positionH relativeFrom="column">
-              <wp:posOffset>1500505</wp:posOffset>
-            </wp:positionH>
-            <wp:positionV relativeFrom="paragraph">
-              <wp:posOffset>3749040</wp:posOffset>
-            </wp:positionV>
-            <wp:extent cx="2095500" cy="600075"/>
-            <wp:effectExtent l="0" t="0" r="0" b="0"/>
-            <wp:wrapNone/>
-            <wp:docPr id="6" name="Image 6"/>
-            <wp:cNvGraphicFramePr>
-              <a:graphicFrameLocks xmlns:a="http://schemas.openxmlformats.org/drawingml/2006/main" noChangeAspect="1"/>
-            </wp:cNvGraphicFramePr>
-            <a:graphic xmlns:a="http://schemas.openxmlformats.org/drawingml/2006/main">
-              <a:graphicData uri="http://schemas.openxmlformats.org/drawingml/2006/picture">
-                <pic:pic xmlns:pic="http://schemas.openxmlformats.org/drawingml/2006/picture">
-                  <pic:nvPicPr>
-                    <pic:cNvPr id="0" name="Picture 6"/>
-                    <pic:cNvPicPr>
-                      <a:picLocks noChangeAspect="1" noChangeArrowheads="1"/>
-                    </pic:cNvPicPr>
-                  </pic:nvPicPr>
-                  <pic:blipFill>
-                    <a:blip r:embed="rId7">
-                      <a:extLst>
-                        <a:ext uri="{28A0092B-C50C-407E-A947-70E740481C1C}">
-                          <a14:useLocalDpi xmlns:a14="http://schemas.microsoft.com/office/drawing/2010/main" val="0"/>
-                        </a:ext>
-                      </a:extLst>
-                    </a:blip>
-                    <a:srcRect/>
-                    <a:stretch>
-                      <a:fillRect/>
-                    </a:stretch>
-                  </pic:blipFill>
-                  <pic:spPr bwMode="auto">
-                    <a:xfrm>
-                      <a:off x="0" y="0"/>
-                      <a:ext cx="2095500" cy="600075"/>
-                    </a:xfrm>
-                    <a:prstGeom prst="rect">
-                      <a:avLst/>
-                    </a:prstGeom>
-                    <a:noFill/>
-                    <a:ln>
-                      <a:noFill/>
-                    </a:ln>
-                  </pic:spPr>
-                </pic:pic>
-              </a:graphicData>
-            </a:graphic>
-            <wp14:sizeRelH relativeFrom="page">
-              <wp14:pctWidth>0</wp14:pctWidth>
-            </wp14:sizeRelH>
-            <wp14:sizeRelV relativeFrom="page">
-              <wp14:pctHeight>0</wp14:pctHeight>
-            </wp14:sizeRelV>
-          </wp:anchor>
-        </w:drawing>
-      </w:r>
-      <w:bookmarkStart w:id="0" w:name="_GoBack"/>
-      <w:r>
-        <w:rPr>
-          <w:noProof/>
-          <w:lang w:eastAsia="fr-FR"/>
-        </w:rPr>
-        <w:drawing>
-          <wp:anchor distT="0" distB="0" distL="114300" distR="114300" simplePos="0" relativeHeight="251665408" behindDoc="0" locked="0" layoutInCell="1" allowOverlap="1" wp14:anchorId="57946531" wp14:editId="72FADB25">
-            <wp:simplePos x="0" y="0"/>
-            <wp:positionH relativeFrom="column">
-              <wp:posOffset>1233805</wp:posOffset>
-            </wp:positionH>
-            <wp:positionV relativeFrom="paragraph">
-              <wp:posOffset>2787015</wp:posOffset>
-            </wp:positionV>
-            <wp:extent cx="2571750" cy="600075"/>
-            <wp:effectExtent l="0" t="0" r="0" b="0"/>
-            <wp:wrapNone/>
-            <wp:docPr id="4" name="Image 4"/>
-            <wp:cNvGraphicFramePr>
-              <a:graphicFrameLocks xmlns:a="http://schemas.openxmlformats.org/drawingml/2006/main" noChangeAspect="1"/>
-            </wp:cNvGraphicFramePr>
-            <a:graphic xmlns:a="http://schemas.openxmlformats.org/drawingml/2006/main">
-              <a:graphicData uri="http://schemas.openxmlformats.org/drawingml/2006/picture">
-                <pic:pic xmlns:pic="http://schemas.openxmlformats.org/drawingml/2006/picture">
-                  <pic:nvPicPr>
-                    <pic:cNvPr id="0" name="Picture 4"/>
-                    <pic:cNvPicPr>
-                      <a:picLocks noChangeAspect="1" noChangeArrowheads="1"/>
-                    </pic:cNvPicPr>
-                  </pic:nvPicPr>
-                  <pic:blipFill>
-                    <a:blip r:embed="rId8">
-                      <a:extLst>
-                        <a:ext uri="{28A0092B-C50C-407E-A947-70E740481C1C}">
-                          <a14:useLocalDpi xmlns:a14="http://schemas.microsoft.com/office/drawing/2010/main" val="0"/>
-                        </a:ext>
-                      </a:extLst>
-                    </a:blip>
-                    <a:srcRect/>
-                    <a:stretch>
-                      <a:fillRect/>
-                    </a:stretch>
-                  </pic:blipFill>
-                  <pic:spPr bwMode="auto">
-                    <a:xfrm>
-                      <a:off x="0" y="0"/>
-                      <a:ext cx="2571750" cy="600075"/>
-                    </a:xfrm>
-                    <a:prstGeom prst="rect">
-                      <a:avLst/>
-                    </a:prstGeom>
-                    <a:noFill/>
-                    <a:ln>
-                      <a:noFill/>
-                    </a:ln>
-                  </pic:spPr>
-                </pic:pic>
-              </a:graphicData>
-            </a:graphic>
-            <wp14:sizeRelH relativeFrom="page">
-              <wp14:pctWidth>0</wp14:pctWidth>
-            </wp14:sizeRelH>
-            <wp14:sizeRelV relativeFrom="page">
-              <wp14:pctHeight>0</wp14:pctHeight>
-            </wp14:sizeRelV>
-          </wp:anchor>
-        </w:drawing>
-      </w:r>
-      <w:bookmarkEnd w:id="0"/>
-      <w:r>
-        <w:rPr>
-          <w:noProof/>
         </w:rPr>
         <w:pict>
-          <v:shapetype id="_x0000_t202" coordsize="21600,21600" o:spt="202" path="m,l,21600r21600,l21600,xe">
-            <v:stroke joinstyle="miter"/>
-            <v:path gradientshapeok="t" o:connecttype="rect"/>
-          </v:shapetype>
           <v:shape id="Zone de texte 2" o:spid="_x0000_s1028" type="#_x0000_t202" style="position:absolute;margin-left:98.95pt;margin-top:122.7pt;width:215.7pt;height:38.25pt;z-index:251663360;visibility:visible;mso-wrap-distance-left:9pt;mso-wrap-distance-top:0;mso-wrap-distance-right:9pt;mso-wrap-distance-bottom:0;mso-position-horizontal-relative:text;mso-position-vertical-relative:text;mso-width-relative:margin;mso-height-relative:margin;v-text-anchor:top" o:gfxdata="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">
             <v:textbox style="mso-next-textbox:#Zone de texte 2">
               <w:txbxContent>

</xml_diff>